<commit_message>
Updated Go To Market Page
Changed office hours and updated docs
</commit_message>
<xml_diff>
--- a/manage-apps/go-market-docs/app_center_partner_listing_form_111214.docx
+++ b/manage-apps/go-market-docs/app_center_partner_listing_form_111214.docx
@@ -26,7 +26,7 @@
       <w:r>
         <w:t xml:space="preserve">Please complete the following form to populate your App Center listing.  Email the completed form and graphics to your partner marketing contact for final approval. Please plan for a 1-2 week lead-time to accommodate any edits required. Any requests for updates to your App Center listing require a new form to be submitted, please send to </w:t>
       </w:r>
-      <w:hyperlink r:id="rId7" w:history="1">
+      <w:hyperlink r:id="rId8" w:history="1">
         <w:r>
           <w:rPr>
             <w:rStyle w:val="Hyperlink"/>
@@ -42,7 +42,7 @@
       <w:r>
         <w:t xml:space="preserve">Additionally, any partner collateral materials you would like to include in your App Center listing must be reviewed and pre-approved by Concur prior to posting or distribution. Please send all materials to your partner marketing contact and to </w:t>
       </w:r>
-      <w:hyperlink r:id="rId8" w:history="1">
+      <w:hyperlink r:id="rId9" w:history="1">
         <w:r>
           <w:rPr>
             <w:rStyle w:val="Hyperlink"/>
@@ -211,22 +211,14 @@
               <w:t xml:space="preserve">Headline </w:t>
             </w:r>
             <w:r>
-              <w:t>(Short heading describing the application</w:t>
-            </w:r>
-            <w:ins w:id="2" w:author="Jacqueline Serafin" w:date="2014-11-12T15:11:00Z">
-              <w:r>
-                <w:t>.</w:t>
-              </w:r>
-            </w:ins>
-            <w:r>
-              <w:t xml:space="preserve">) </w:t>
+              <w:t xml:space="preserve">(Short heading describing the application.) </w:t>
             </w:r>
           </w:p>
           <w:p>
             <w:pPr>
               <w:spacing w:after="0"/>
               <w:rPr>
-                <w:ins w:id="3" w:author="Jacqueline Serafin" w:date="2014-11-13T12:14:00Z"/>
+                <w:ins w:id="2" w:author="Jacqueline Serafin" w:date="2014-11-13T12:14:00Z"/>
                 <w:i/>
                 <w:color w:val="FF0000"/>
               </w:rPr>
@@ -293,6 +285,14 @@
               </w:rPr>
               <w:t>180 characters</w:t>
             </w:r>
+          </w:p>
+          <w:p>
+            <w:pPr>
+              <w:rPr>
+                <w:ins w:id="3" w:author="Jacqueline Serafin" w:date="2015-06-15T23:06:00Z"/>
+                <w:b/>
+              </w:rPr>
+            </w:pPr>
           </w:p>
           <w:p>
             <w:pPr>
@@ -432,15 +432,7 @@
               <w:t xml:space="preserve">Partners Listing URL </w:t>
             </w:r>
             <w:r>
-              <w:t>(URL to partner website</w:t>
-            </w:r>
-            <w:ins w:id="11" w:author="Jacqueline Serafin" w:date="2014-11-12T15:12:00Z">
-              <w:r>
-                <w:t>.</w:t>
-              </w:r>
-            </w:ins>
-            <w:r>
-              <w:t>)</w:t>
+              <w:t>(URL to partner website.)</w:t>
             </w:r>
           </w:p>
           <w:p>
@@ -471,6 +463,11 @@
             <w:shd w:val="clear" w:color="auto" w:fill="auto"/>
           </w:tcPr>
           <w:p>
+            <w:pPr>
+              <w:rPr>
+                <w:b/>
+              </w:rPr>
+            </w:pPr>
             <w:r>
               <w:rPr>
                 <w:b/>
@@ -490,8 +487,29 @@
               <w:t xml:space="preserve"> URL </w:t>
             </w:r>
             <w:r>
-              <w:t>(Speaks to the application and Concur integration. Content hosted on partner website.)</w:t>
-            </w:r>
+              <w:t xml:space="preserve">(Speaks to </w:t>
+            </w:r>
+            <w:r>
+              <w:t>Concur integration</w:t>
+            </w:r>
+            <w:r>
+              <w:t>. Content hosted on partner website.)</w:t>
+            </w:r>
+            <w:ins w:id="11" w:author="Jacqueline Serafin" w:date="2015-06-15T23:07:00Z">
+              <w:r>
+                <w:t xml:space="preserve"> </w:t>
+              </w:r>
+            </w:ins>
+            <w:ins w:id="12" w:author="Jacqueline Serafin" w:date="2015-06-15T23:08:00Z">
+              <w:r>
+                <w:t xml:space="preserve">               </w:t>
+              </w:r>
+            </w:ins>
+            <w:ins w:id="13" w:author="Jacqueline Serafin" w:date="2015-06-15T23:07:00Z">
+              <w:r>
+                <w:t xml:space="preserve">   </w:t>
+              </w:r>
+            </w:ins>
           </w:p>
         </w:tc>
       </w:tr>
@@ -530,11 +548,6 @@
             <w:shd w:val="clear" w:color="auto" w:fill="auto"/>
           </w:tcPr>
           <w:p>
-            <w:pPr>
-              <w:rPr>
-                <w:b/>
-              </w:rPr>
-            </w:pPr>
             <w:r>
               <w:rPr>
                 <w:b/>
@@ -545,13 +558,35 @@
               <w:rPr>
                 <w:b/>
               </w:rPr>
-              <w:t>Lead Report email address</w:t>
-            </w:r>
-            <w:ins w:id="12" w:author="Jacqueline Serafin" w:date="2014-11-12T15:14:00Z">
-              <w:r>
-                <w:t xml:space="preserve"> </w:t>
-              </w:r>
-            </w:ins>
+              <w:t xml:space="preserve">Lead Report </w:t>
+            </w:r>
+            <w:r>
+              <w:rPr>
+                <w:b/>
+              </w:rPr>
+              <w:t>E</w:t>
+            </w:r>
+            <w:r>
+              <w:rPr>
+                <w:b/>
+              </w:rPr>
+              <w:t xml:space="preserve">mail </w:t>
+            </w:r>
+            <w:r>
+              <w:rPr>
+                <w:b/>
+              </w:rPr>
+              <w:t>A</w:t>
+            </w:r>
+            <w:r>
+              <w:rPr>
+                <w:b/>
+              </w:rPr>
+              <w:t>ddress</w:t>
+            </w:r>
+            <w:r>
+              <w:t xml:space="preserve"> </w:t>
+            </w:r>
             <w:r>
               <w:t>(</w:t>
             </w:r>
@@ -581,14 +616,26 @@
               <w:rPr>
                 <w:b/>
               </w:rPr>
-              <w:t>Partner name</w:t>
+              <w:t xml:space="preserve">Partner </w:t>
+            </w:r>
+            <w:r>
+              <w:rPr>
+                <w:b/>
+              </w:rPr>
+              <w:t>N</w:t>
+            </w:r>
+            <w:r>
+              <w:rPr>
+                <w:b/>
+              </w:rPr>
+              <w:t>ame</w:t>
             </w:r>
           </w:p>
           <w:p>
             <w:pPr>
               <w:spacing w:after="0"/>
               <w:rPr>
-                <w:ins w:id="13" w:author="Jacqueline Serafin" w:date="2014-11-13T12:10:00Z"/>
+                <w:ins w:id="14" w:author="Jacqueline Serafin" w:date="2014-11-13T12:10:00Z"/>
                 <w:i/>
                 <w:color w:val="FF0000"/>
               </w:rPr>
@@ -696,7 +743,7 @@
             <w:pPr>
               <w:spacing w:after="0"/>
               <w:rPr>
-                <w:ins w:id="14" w:author="Jacqueline Serafin" w:date="2014-11-13T12:10:00Z"/>
+                <w:ins w:id="15" w:author="Jacqueline Serafin" w:date="2014-11-13T12:10:00Z"/>
                 <w:i/>
                 <w:color w:val="FF0000"/>
               </w:rPr>
@@ -738,10 +785,25 @@
               <w:t xml:space="preserve">Connect URL </w:t>
             </w:r>
             <w:r>
-              <w:t>(Only required for Apps for Me. URL for app authorization and sign in/up flow.</w:t>
-            </w:r>
-            <w:r>
-              <w:t xml:space="preserve"> Provided by development team.</w:t>
+              <w:t xml:space="preserve">(Only required for Apps for Me. URL for </w:t>
+            </w:r>
+            <w:r>
+              <w:t xml:space="preserve">user </w:t>
+            </w:r>
+            <w:r>
+              <w:t>app authorization</w:t>
+            </w:r>
+            <w:r>
+              <w:t xml:space="preserve">, </w:t>
+            </w:r>
+            <w:r>
+              <w:t xml:space="preserve">sign in/up </w:t>
+            </w:r>
+            <w:r>
+              <w:t>to connect their Concur accounts</w:t>
+            </w:r>
+            <w:r>
+              <w:t>.</w:t>
             </w:r>
             <w:r>
               <w:t>)</w:t>
@@ -801,7 +863,13 @@
               <w:rPr>
                 <w:b/>
               </w:rPr>
-              <w:t>Mobile Apps Supported</w:t>
+              <w:t>Mobile Apps Supporte</w:t>
+            </w:r>
+            <w:r>
+              <w:rPr>
+                <w:b/>
+              </w:rPr>
+              <w:t>d</w:t>
             </w:r>
             <w:r>
               <w:rPr>
@@ -810,11 +878,131 @@
               <w:t xml:space="preserve"> </w:t>
             </w:r>
             <w:r>
-              <w:t>(If applicable)(iOS, Android, Microsoft, Blackberry or Other.</w:t>
-            </w:r>
-            <w:r>
-              <w:t>)</w:t>
-            </w:r>
+              <w:t>(iOS, Android, Blackberry, Windows)</w:t>
+            </w:r>
+            <w:r>
+              <w:rPr>
+                <w:b/>
+              </w:rPr>
+              <w:t>:</w:t>
+            </w:r>
+          </w:p>
+          <w:p>
+            <w:pPr>
+              <w:rPr>
+                <w:b/>
+              </w:rPr>
+            </w:pPr>
+            <w:r>
+              <w:rPr>
+                <w:b/>
+              </w:rPr>
+              <w:t xml:space="preserve">App Store </w:t>
+            </w:r>
+            <w:r>
+              <w:rPr>
+                <w:b/>
+              </w:rPr>
+              <w:t>D</w:t>
+            </w:r>
+            <w:r>
+              <w:rPr>
+                <w:b/>
+              </w:rPr>
+              <w:t xml:space="preserve">etails for Mobile App Center </w:t>
+            </w:r>
+            <w:r>
+              <w:t>(Apps for Me Only at this time)</w:t>
+            </w:r>
+            <w:r>
+              <w:rPr>
+                <w:b/>
+              </w:rPr>
+              <w:t>:</w:t>
+            </w:r>
+          </w:p>
+          <w:p>
+            <w:pPr>
+              <w:rPr>
+                <w:b/>
+              </w:rPr>
+            </w:pPr>
+            <w:r>
+              <w:rPr>
+                <w:b/>
+              </w:rPr>
+              <w:t>iOS App</w:t>
+            </w:r>
+            <w:r>
+              <w:rPr>
+                <w:b/>
+              </w:rPr>
+              <w:t xml:space="preserve"> S</w:t>
+            </w:r>
+            <w:r>
+              <w:rPr>
+                <w:b/>
+              </w:rPr>
+              <w:t xml:space="preserve">tore URL </w:t>
+            </w:r>
+            <w:r>
+              <w:t>(takes user to the iOS app store and to the partner app)</w:t>
+            </w:r>
+            <w:r>
+              <w:rPr>
+                <w:b/>
+              </w:rPr>
+              <w:t xml:space="preserve"> and Custom URL</w:t>
+            </w:r>
+            <w:r>
+              <w:rPr>
+                <w:b/>
+              </w:rPr>
+              <w:t xml:space="preserve"> </w:t>
+            </w:r>
+            <w:r>
+              <w:t>(to open the app once installed on the device)</w:t>
+            </w:r>
+            <w:r>
+              <w:rPr>
+                <w:b/>
+              </w:rPr>
+              <w:t>:</w:t>
+            </w:r>
+          </w:p>
+          <w:p>
+            <w:pPr>
+              <w:rPr>
+                <w:b/>
+              </w:rPr>
+            </w:pPr>
+            <w:r>
+              <w:rPr>
+                <w:b/>
+              </w:rPr>
+              <w:t>Android Package ID and App Launch URL and Parameters:</w:t>
+            </w:r>
+          </w:p>
+          <w:p>
+            <w:pPr>
+              <w:rPr>
+                <w:ins w:id="16" w:author="Jacqueline Serafin" w:date="2015-06-15T23:09:00Z"/>
+                <w:b/>
+              </w:rPr>
+            </w:pPr>
+            <w:r>
+              <w:rPr>
+                <w:b/>
+              </w:rPr>
+              <w:t>Any additional parameters for either mobile platform:</w:t>
+            </w:r>
+          </w:p>
+          <w:p>
+            <w:pPr>
+              <w:rPr>
+                <w:b/>
+              </w:rPr>
+            </w:pPr>
           </w:p>
         </w:tc>
       </w:tr>
@@ -835,7 +1023,6 @@
               <w:rPr>
                 <w:b/>
               </w:rPr>
-              <w:lastRenderedPageBreak/>
               <w:t xml:space="preserve">Keywords </w:t>
             </w:r>
             <w:r>
@@ -858,7 +1045,7 @@
             <w:pPr>
               <w:spacing w:after="0"/>
               <w:rPr>
-                <w:ins w:id="15" w:author="Jacqueline Serafin" w:date="2014-11-13T12:03:00Z"/>
+                <w:ins w:id="17" w:author="Jacqueline Serafin" w:date="2014-11-13T12:03:00Z"/>
                 <w:i/>
                 <w:color w:val="FF0000"/>
               </w:rPr>
@@ -870,6 +1057,42 @@
               </w:rPr>
               <w:t>100 characters</w:t>
             </w:r>
+          </w:p>
+          <w:p>
+            <w:pPr>
+              <w:spacing w:after="0"/>
+              <w:rPr>
+                <w:ins w:id="18" w:author="Jacqueline Serafin" w:date="2015-06-15T23:04:00Z"/>
+                <w:b/>
+              </w:rPr>
+            </w:pPr>
+          </w:p>
+          <w:p>
+            <w:pPr>
+              <w:spacing w:after="0"/>
+              <w:rPr>
+                <w:ins w:id="19" w:author="Jacqueline Serafin" w:date="2015-06-15T23:04:00Z"/>
+                <w:b/>
+              </w:rPr>
+            </w:pPr>
+          </w:p>
+          <w:p>
+            <w:pPr>
+              <w:spacing w:after="0"/>
+              <w:rPr>
+                <w:ins w:id="20" w:author="Jacqueline Serafin" w:date="2015-06-15T23:04:00Z"/>
+                <w:b/>
+              </w:rPr>
+            </w:pPr>
+          </w:p>
+          <w:p>
+            <w:pPr>
+              <w:spacing w:after="0"/>
+              <w:rPr>
+                <w:ins w:id="21" w:author="Jacqueline Serafin" w:date="2015-06-15T23:04:00Z"/>
+                <w:b/>
+              </w:rPr>
+            </w:pPr>
           </w:p>
           <w:p>
             <w:pPr>
@@ -920,7 +1143,7 @@
             <w:r>
               <w:t>(Must choose at least one</w:t>
             </w:r>
-            <w:ins w:id="16" w:author="Jacqueline Serafin" w:date="2014-11-12T15:21:00Z">
+            <w:ins w:id="22" w:author="Jacqueline Serafin" w:date="2014-11-12T15:21:00Z">
               <w:r>
                 <w:t>.</w:t>
               </w:r>
@@ -962,7 +1185,7 @@
                           </pic:cNvPicPr>
                         </pic:nvPicPr>
                         <pic:blipFill>
-                          <a:blip r:embed="rId9">
+                          <a:blip r:embed="rId10">
                             <a:extLst>
                               <a:ext uri="{28A0092B-C50C-407E-A947-70E740481C1C}">
                                 <a14:useLocalDpi xmlns:a14="http://schemas.microsoft.com/office/drawing/2010/main" val="0"/>
@@ -1040,7 +1263,7 @@
                           </pic:cNvPicPr>
                         </pic:nvPicPr>
                         <pic:blipFill>
-                          <a:blip r:embed="rId9">
+                          <a:blip r:embed="rId10">
                             <a:extLst>
                               <a:ext uri="{28A0092B-C50C-407E-A947-70E740481C1C}">
                                 <a14:useLocalDpi xmlns:a14="http://schemas.microsoft.com/office/drawing/2010/main" val="0"/>
@@ -1109,7 +1332,7 @@
                           </pic:cNvPicPr>
                         </pic:nvPicPr>
                         <pic:blipFill>
-                          <a:blip r:embed="rId9">
+                          <a:blip r:embed="rId10">
                             <a:extLst>
                               <a:ext uri="{28A0092B-C50C-407E-A947-70E740481C1C}">
                                 <a14:useLocalDpi xmlns:a14="http://schemas.microsoft.com/office/drawing/2010/main" val="0"/>
@@ -1178,7 +1401,7 @@
                           </pic:cNvPicPr>
                         </pic:nvPicPr>
                         <pic:blipFill>
-                          <a:blip r:embed="rId9">
+                          <a:blip r:embed="rId10">
                             <a:extLst>
                               <a:ext uri="{28A0092B-C50C-407E-A947-70E740481C1C}">
                                 <a14:useLocalDpi xmlns:a14="http://schemas.microsoft.com/office/drawing/2010/main" val="0"/>
@@ -1247,7 +1470,7 @@
                           </pic:cNvPicPr>
                         </pic:nvPicPr>
                         <pic:blipFill>
-                          <a:blip r:embed="rId9">
+                          <a:blip r:embed="rId10">
                             <a:extLst>
                               <a:ext uri="{28A0092B-C50C-407E-A947-70E740481C1C}">
                                 <a14:useLocalDpi xmlns:a14="http://schemas.microsoft.com/office/drawing/2010/main" val="0"/>
@@ -1316,7 +1539,7 @@
                           </pic:cNvPicPr>
                         </pic:nvPicPr>
                         <pic:blipFill>
-                          <a:blip r:embed="rId9">
+                          <a:blip r:embed="rId10">
                             <a:extLst>
                               <a:ext uri="{28A0092B-C50C-407E-A947-70E740481C1C}">
                                 <a14:useLocalDpi xmlns:a14="http://schemas.microsoft.com/office/drawing/2010/main" val="0"/>
@@ -1385,7 +1608,7 @@
                           </pic:cNvPicPr>
                         </pic:nvPicPr>
                         <pic:blipFill>
-                          <a:blip r:embed="rId9">
+                          <a:blip r:embed="rId10">
                             <a:extLst>
                               <a:ext uri="{28A0092B-C50C-407E-A947-70E740481C1C}">
                                 <a14:useLocalDpi xmlns:a14="http://schemas.microsoft.com/office/drawing/2010/main" val="0"/>
@@ -1435,39 +1658,118 @@
           <w:p>
             <w:pPr>
               <w:rPr>
-                <w:ins w:id="17" w:author="Jacqueline Serafin" w:date="2014-11-13T12:11:00Z"/>
-                <w:b/>
-              </w:rPr>
-            </w:pPr>
-          </w:p>
-          <w:p>
-            <w:pPr>
-              <w:rPr>
-                <w:rFonts w:ascii="Calibri" w:eastAsia="Calibri" w:hAnsi="Calibri" w:cs="Times New Roman"/>
-              </w:rPr>
-            </w:pPr>
-            <w:bookmarkStart w:id="18" w:name="_GoBack"/>
-            <w:bookmarkEnd w:id="18"/>
-            <w:r>
-              <w:rPr>
-                <w:b/>
-              </w:rPr>
-              <w:t>Regions Available</w:t>
-            </w:r>
-            <w:r>
-              <w:rPr>
-                <w:b/>
-              </w:rPr>
-              <w:t xml:space="preserve"> </w:t>
-            </w:r>
-            <w:r>
-              <w:t>(</w:t>
-            </w:r>
-            <w:r>
-              <w:t>I</w:t>
-            </w:r>
-            <w:r>
-              <w:t>dentify which countries your solution is available in by highlighting them below.  If your solution is available regionally or globally, please make that note below.)</w:t>
+                <w:ins w:id="23" w:author="Jacqueline Serafin" w:date="2015-06-15T22:57:00Z"/>
+                <w:b/>
+              </w:rPr>
+            </w:pPr>
+            <w:r>
+              <w:rPr>
+                <w:b/>
+              </w:rPr>
+              <w:t xml:space="preserve">Global Capabilities </w:t>
+            </w:r>
+          </w:p>
+          <w:p>
+            <w:pPr>
+              <w:rPr>
+                <w:b/>
+              </w:rPr>
+            </w:pPr>
+            <w:r>
+              <w:t xml:space="preserve">Please read the definitions below carefully and highlight the appropriate </w:t>
+            </w:r>
+            <w:r>
+              <w:t>countries with a note of the capabilities you support today. See example.</w:t>
+            </w:r>
+          </w:p>
+          <w:p>
+            <w:r>
+              <w:rPr>
+                <w:i/>
+              </w:rPr>
+              <w:t>Availability</w:t>
+            </w:r>
+            <w:r>
+              <w:t xml:space="preserve">: What countries </w:t>
+            </w:r>
+            <w:r>
+              <w:t>is your app available in? (App must be fully functional)</w:t>
+            </w:r>
+          </w:p>
+          <w:p>
+            <w:r>
+              <w:rPr>
+                <w:i/>
+              </w:rPr>
+              <w:t>Language Support</w:t>
+            </w:r>
+            <w:r>
+              <w:t xml:space="preserve">: What languages is your app translated into? (Must include translation for the listing content and any other marketing assets </w:t>
+            </w:r>
+            <w:r>
+              <w:t>you utilize for the app</w:t>
+            </w:r>
+            <w:r>
+              <w:t>)</w:t>
+            </w:r>
+          </w:p>
+          <w:p>
+            <w:r>
+              <w:rPr>
+                <w:i/>
+              </w:rPr>
+              <w:t xml:space="preserve">Local </w:t>
+            </w:r>
+            <w:r>
+              <w:rPr>
+                <w:i/>
+              </w:rPr>
+              <w:t>Presence</w:t>
+            </w:r>
+            <w:r>
+              <w:t xml:space="preserve">: </w:t>
+            </w:r>
+            <w:r>
+              <w:t>What countries do you have local support in? (</w:t>
+            </w:r>
+            <w:r>
+              <w:t>Physical presenc</w:t>
+            </w:r>
+            <w:r>
+              <w:t>e, offices</w:t>
+            </w:r>
+            <w:r>
+              <w:t>)</w:t>
+            </w:r>
+          </w:p>
+          <w:p>
+            <w:r>
+              <w:t xml:space="preserve">Example: </w:t>
+            </w:r>
+          </w:p>
+          <w:p>
+            <w:r>
+              <w:rPr>
+                <w:highlight w:val="yellow"/>
+              </w:rPr>
+              <w:t>United States</w:t>
+            </w:r>
+            <w:r>
+              <w:t xml:space="preserve"> – Availability/Language/Local</w:t>
+            </w:r>
+          </w:p>
+          <w:p>
+            <w:r>
+              <w:rPr>
+                <w:highlight w:val="yellow"/>
+              </w:rPr>
+              <w:t>France</w:t>
+            </w:r>
+            <w:r>
+              <w:t xml:space="preserve"> –</w:t>
+            </w:r>
+            <w:r>
+              <w:t xml:space="preserve"> Availability/Language</w:t>
             </w:r>
           </w:p>
           <w:tbl>
@@ -5174,10 +5476,441 @@
           <w:p>
             <w:pPr>
               <w:rPr>
+                <w:ins w:id="24" w:author="Jacqueline Serafin" w:date="2015-04-08T18:16:00Z"/>
+                <w:b/>
+              </w:rPr>
+            </w:pPr>
+          </w:p>
+          <w:p>
+            <w:pPr>
+              <w:rPr>
+                <w:b/>
+              </w:rPr>
+            </w:pPr>
+            <w:r>
+              <w:rPr>
+                <w:b/>
+              </w:rPr>
+              <w:t xml:space="preserve">App Center Listing Category </w:t>
+            </w:r>
+            <w:r>
+              <w:rPr>
+                <w:b/>
+              </w:rPr>
+              <w:t>(</w:t>
+            </w:r>
+            <w:r>
+              <w:rPr>
+                <w:b/>
+              </w:rPr>
+              <w:t xml:space="preserve">Highlight </w:t>
+            </w:r>
+            <w:r>
+              <w:rPr>
+                <w:b/>
+              </w:rPr>
+              <w:t>Closest Match(s)</w:t>
+            </w:r>
+            <w:r>
+              <w:rPr>
+                <w:b/>
+              </w:rPr>
+              <w:t xml:space="preserve"> that align to your target audience segment).</w:t>
+            </w:r>
+            <w:r>
+              <w:rPr>
+                <w:b/>
+              </w:rPr>
+              <w:t xml:space="preserve"> </w:t>
+            </w:r>
+            <w:r>
+              <w:rPr>
+                <w:b/>
+              </w:rPr>
+              <w:t>(Select all that apply.</w:t>
+            </w:r>
+            <w:r>
+              <w:rPr>
+                <w:b/>
+              </w:rPr>
+              <w:t>)</w:t>
+            </w:r>
+          </w:p>
+          <w:p>
+            <w:pPr>
+              <w:pStyle w:val="ListParagraph"/>
+              <w:numPr>
+                <w:ilvl w:val="0"/>
+                <w:numId w:val="1"/>
+              </w:numPr>
+              <w:spacing w:after="0" w:line="240" w:lineRule="auto"/>
+              <w:contextualSpacing w:val="0"/>
+            </w:pPr>
+            <w:r>
+              <w:t>Travel Procurement</w:t>
+            </w:r>
+          </w:p>
+          <w:p>
+            <w:pPr>
+              <w:pStyle w:val="ListParagraph"/>
+              <w:numPr>
+                <w:ilvl w:val="0"/>
+                <w:numId w:val="1"/>
+              </w:numPr>
+              <w:spacing w:after="0" w:line="240" w:lineRule="auto"/>
+              <w:contextualSpacing w:val="0"/>
+            </w:pPr>
+            <w:r>
+              <w:t>Travel Management</w:t>
+            </w:r>
+          </w:p>
+          <w:p>
+            <w:pPr>
+              <w:pStyle w:val="ListParagraph"/>
+              <w:numPr>
+                <w:ilvl w:val="0"/>
+                <w:numId w:val="1"/>
+              </w:numPr>
+              <w:spacing w:after="0" w:line="240" w:lineRule="auto"/>
+              <w:contextualSpacing w:val="0"/>
+            </w:pPr>
+            <w:r>
+              <w:t>Traveler Services</w:t>
+            </w:r>
+          </w:p>
+          <w:p>
+            <w:pPr>
+              <w:pStyle w:val="ListParagraph"/>
+              <w:numPr>
+                <w:ilvl w:val="0"/>
+                <w:numId w:val="1"/>
+              </w:numPr>
+              <w:spacing w:after="0" w:line="240" w:lineRule="auto"/>
+              <w:contextualSpacing w:val="0"/>
+            </w:pPr>
+            <w:r>
+              <w:t>Financial System Integration</w:t>
+            </w:r>
+          </w:p>
+          <w:p>
+            <w:pPr>
+              <w:pStyle w:val="ListParagraph"/>
+              <w:numPr>
+                <w:ilvl w:val="0"/>
+                <w:numId w:val="1"/>
+              </w:numPr>
+              <w:spacing w:after="0" w:line="240" w:lineRule="auto"/>
+              <w:contextualSpacing w:val="0"/>
+            </w:pPr>
+            <w:r>
+              <w:t>Expense Reporting Automation</w:t>
+            </w:r>
+          </w:p>
+          <w:p>
+            <w:pPr>
+              <w:pStyle w:val="ListParagraph"/>
+              <w:numPr>
+                <w:ilvl w:val="0"/>
+                <w:numId w:val="1"/>
+              </w:numPr>
+              <w:spacing w:after="0" w:line="240" w:lineRule="auto"/>
+              <w:contextualSpacing w:val="0"/>
+            </w:pPr>
+            <w:r>
+              <w:t>Invoice Automation</w:t>
+            </w:r>
+          </w:p>
+          <w:p>
+            <w:pPr>
+              <w:pStyle w:val="ListParagraph"/>
+              <w:numPr>
+                <w:ilvl w:val="0"/>
+                <w:numId w:val="1"/>
+              </w:numPr>
+              <w:spacing w:after="0" w:line="240" w:lineRule="auto"/>
+              <w:contextualSpacing w:val="0"/>
+            </w:pPr>
+            <w:r>
+              <w:t>Expense Capture</w:t>
+            </w:r>
+          </w:p>
+          <w:p>
+            <w:pPr>
+              <w:pStyle w:val="ListParagraph"/>
+              <w:numPr>
+                <w:ilvl w:val="0"/>
+                <w:numId w:val="1"/>
+              </w:numPr>
+              <w:spacing w:after="0" w:line="240" w:lineRule="auto"/>
+              <w:contextualSpacing w:val="0"/>
+            </w:pPr>
+            <w:r>
+              <w:t>Invoice Capture</w:t>
+            </w:r>
+          </w:p>
+          <w:p>
+            <w:pPr>
+              <w:pStyle w:val="ListParagraph"/>
+              <w:numPr>
+                <w:ilvl w:val="0"/>
+                <w:numId w:val="1"/>
+              </w:numPr>
+              <w:spacing w:after="0" w:line="240" w:lineRule="auto"/>
+              <w:contextualSpacing w:val="0"/>
+            </w:pPr>
+            <w:r>
+              <w:t>Regulatory Compliance or auditing</w:t>
+            </w:r>
+          </w:p>
+          <w:p>
+            <w:pPr>
+              <w:pStyle w:val="ListParagraph"/>
+              <w:numPr>
+                <w:ilvl w:val="0"/>
+                <w:numId w:val="1"/>
+              </w:numPr>
+              <w:spacing w:after="0" w:line="240" w:lineRule="auto"/>
+              <w:contextualSpacing w:val="0"/>
+            </w:pPr>
+            <w:r>
+              <w:t>User Management</w:t>
+            </w:r>
+          </w:p>
+          <w:p>
+            <w:pPr>
+              <w:pStyle w:val="ListParagraph"/>
+              <w:numPr>
+                <w:ilvl w:val="0"/>
+                <w:numId w:val="1"/>
+              </w:numPr>
+              <w:spacing w:after="0" w:line="240" w:lineRule="auto"/>
+              <w:contextualSpacing w:val="0"/>
+            </w:pPr>
+            <w:r>
+              <w:t>Travel Profile Management</w:t>
+            </w:r>
+          </w:p>
+          <w:p>
+            <w:pPr>
+              <w:pStyle w:val="ListParagraph"/>
+              <w:numPr>
+                <w:ilvl w:val="0"/>
+                <w:numId w:val="1"/>
+              </w:numPr>
+              <w:spacing w:after="0" w:line="240" w:lineRule="auto"/>
+              <w:contextualSpacing w:val="0"/>
+            </w:pPr>
+            <w:r>
+              <w:t>Sales or Service Automation</w:t>
+            </w:r>
+          </w:p>
+          <w:p>
+            <w:pPr>
+              <w:pStyle w:val="ListParagraph"/>
+              <w:numPr>
+                <w:ilvl w:val="0"/>
+                <w:numId w:val="1"/>
+              </w:numPr>
+              <w:spacing w:after="0" w:line="240" w:lineRule="auto"/>
+              <w:contextualSpacing w:val="0"/>
+            </w:pPr>
+            <w:r>
+              <w:t>VAT Reclaim or Taxation</w:t>
+            </w:r>
+          </w:p>
+          <w:p>
+            <w:pPr>
+              <w:rPr>
+                <w:ins w:id="25" w:author="Jacqueline Serafin" w:date="2015-06-15T23:06:00Z"/>
                 <w:rFonts w:eastAsia="Times New Roman" w:cs="Segoe UI"/>
-                <w:color w:val="49577E"/>
-              </w:rPr>
-            </w:pPr>
+                <w:color w:val="000000" w:themeColor="text1"/>
+              </w:rPr>
+            </w:pPr>
+          </w:p>
+          <w:p>
+            <w:pPr>
+              <w:rPr>
+                <w:ins w:id="26" w:author="Jacqueline Serafin" w:date="2015-06-15T23:06:00Z"/>
+                <w:rFonts w:eastAsia="Times New Roman" w:cs="Segoe UI"/>
+                <w:color w:val="000000" w:themeColor="text1"/>
+              </w:rPr>
+            </w:pPr>
+          </w:p>
+          <w:p>
+            <w:pPr>
+              <w:rPr>
+                <w:rFonts w:eastAsia="Times New Roman" w:cs="Segoe UI"/>
+                <w:color w:val="000000" w:themeColor="text1"/>
+              </w:rPr>
+            </w:pPr>
+          </w:p>
+          <w:p>
+            <w:pPr>
+              <w:rPr>
+                <w:rFonts w:eastAsia="Times New Roman" w:cs="Segoe UI"/>
+                <w:b/>
+                <w:color w:val="000000" w:themeColor="text1"/>
+              </w:rPr>
+            </w:pPr>
+            <w:r>
+              <w:rPr>
+                <w:rFonts w:eastAsia="Times New Roman" w:cs="Segoe UI"/>
+                <w:b/>
+                <w:color w:val="000000" w:themeColor="text1"/>
+              </w:rPr>
+              <w:t>Listing Category: (</w:t>
+            </w:r>
+            <w:r>
+              <w:rPr>
+                <w:rFonts w:eastAsia="Times New Roman" w:cs="Segoe UI"/>
+                <w:b/>
+                <w:color w:val="000000" w:themeColor="text1"/>
+              </w:rPr>
+              <w:t>Highlight Functional Role</w:t>
+            </w:r>
+            <w:r>
+              <w:rPr>
+                <w:rFonts w:eastAsia="Times New Roman" w:cs="Segoe UI"/>
+                <w:b/>
+                <w:color w:val="000000" w:themeColor="text1"/>
+              </w:rPr>
+              <w:t>)</w:t>
+            </w:r>
+            <w:r>
+              <w:rPr>
+                <w:rFonts w:eastAsia="Times New Roman" w:cs="Segoe UI"/>
+                <w:b/>
+                <w:color w:val="000000" w:themeColor="text1"/>
+              </w:rPr>
+              <w:t>:</w:t>
+            </w:r>
+          </w:p>
+          <w:p>
+            <w:pPr>
+              <w:rPr>
+                <w:rFonts w:eastAsia="Times New Roman" w:cs="Segoe UI"/>
+                <w:color w:val="000000" w:themeColor="text1"/>
+              </w:rPr>
+            </w:pPr>
+            <w:r>
+              <w:rPr>
+                <w:rFonts w:eastAsia="Times New Roman" w:cs="Segoe UI"/>
+                <w:color w:val="000000" w:themeColor="text1"/>
+              </w:rPr>
+              <w:t>-Sales/Marketing</w:t>
+            </w:r>
+          </w:p>
+          <w:p>
+            <w:pPr>
+              <w:rPr>
+                <w:rFonts w:eastAsia="Times New Roman" w:cs="Segoe UI"/>
+                <w:color w:val="000000" w:themeColor="text1"/>
+              </w:rPr>
+            </w:pPr>
+            <w:r>
+              <w:rPr>
+                <w:rFonts w:eastAsia="Times New Roman" w:cs="Segoe UI"/>
+                <w:color w:val="000000" w:themeColor="text1"/>
+              </w:rPr>
+              <w:t>-Compliance/Audit/Legal</w:t>
+            </w:r>
+          </w:p>
+          <w:p>
+            <w:pPr>
+              <w:rPr>
+                <w:rFonts w:eastAsia="Times New Roman" w:cs="Segoe UI"/>
+                <w:color w:val="000000" w:themeColor="text1"/>
+              </w:rPr>
+            </w:pPr>
+            <w:r>
+              <w:rPr>
+                <w:rFonts w:eastAsia="Times New Roman" w:cs="Segoe UI"/>
+                <w:color w:val="000000" w:themeColor="text1"/>
+              </w:rPr>
+              <w:t>-Travel Management</w:t>
+            </w:r>
+          </w:p>
+          <w:p>
+            <w:pPr>
+              <w:rPr>
+                <w:rFonts w:eastAsia="Times New Roman" w:cs="Segoe UI"/>
+                <w:color w:val="000000" w:themeColor="text1"/>
+              </w:rPr>
+            </w:pPr>
+            <w:r>
+              <w:rPr>
+                <w:rFonts w:eastAsia="Times New Roman" w:cs="Segoe UI"/>
+                <w:color w:val="000000" w:themeColor="text1"/>
+              </w:rPr>
+              <w:t>-Finance/Accounting</w:t>
+            </w:r>
+          </w:p>
+          <w:p>
+            <w:pPr>
+              <w:rPr>
+                <w:rFonts w:eastAsia="Times New Roman" w:cs="Segoe UI"/>
+                <w:color w:val="000000" w:themeColor="text1"/>
+              </w:rPr>
+            </w:pPr>
+            <w:r>
+              <w:rPr>
+                <w:rFonts w:eastAsia="Times New Roman" w:cs="Segoe UI"/>
+                <w:color w:val="000000" w:themeColor="text1"/>
+              </w:rPr>
+              <w:t>-HR/Payroll</w:t>
+            </w:r>
+          </w:p>
+          <w:p>
+            <w:pPr>
+              <w:rPr>
+                <w:rFonts w:eastAsia="Times New Roman" w:cs="Segoe UI"/>
+                <w:color w:val="000000" w:themeColor="text1"/>
+              </w:rPr>
+            </w:pPr>
+            <w:r>
+              <w:rPr>
+                <w:rFonts w:eastAsia="Times New Roman" w:cs="Segoe UI"/>
+                <w:color w:val="000000" w:themeColor="text1"/>
+              </w:rPr>
+              <w:t>-Client/Professional Services</w:t>
+            </w:r>
+          </w:p>
+          <w:p>
+            <w:pPr>
+              <w:rPr>
+                <w:rFonts w:eastAsia="Times New Roman" w:cs="Segoe UI"/>
+                <w:color w:val="000000" w:themeColor="text1"/>
+              </w:rPr>
+            </w:pPr>
+            <w:r>
+              <w:rPr>
+                <w:rFonts w:eastAsia="Times New Roman" w:cs="Segoe UI"/>
+                <w:color w:val="000000" w:themeColor="text1"/>
+              </w:rPr>
+              <w:t>-IT/Operations</w:t>
+            </w:r>
+          </w:p>
+          <w:p>
+            <w:pPr>
+              <w:rPr>
+                <w:rFonts w:eastAsia="Times New Roman" w:cs="Segoe UI"/>
+                <w:color w:val="000000" w:themeColor="text1"/>
+              </w:rPr>
+            </w:pPr>
+            <w:r>
+              <w:rPr>
+                <w:rFonts w:eastAsia="Times New Roman" w:cs="Segoe UI"/>
+                <w:color w:val="000000" w:themeColor="text1"/>
+              </w:rPr>
+              <w:t>-</w:t>
+            </w:r>
+            <w:r>
+              <w:rPr>
+                <w:rFonts w:eastAsia="Times New Roman" w:cs="Segoe UI"/>
+                <w:color w:val="000000" w:themeColor="text1"/>
+              </w:rPr>
+              <w:t>General/Show All</w:t>
+            </w:r>
           </w:p>
         </w:tc>
       </w:tr>
@@ -5239,7 +5972,7 @@
                           </pic:cNvPicPr>
                         </pic:nvPicPr>
                         <pic:blipFill>
-                          <a:blip r:embed="rId9">
+                          <a:blip r:embed="rId10">
                             <a:extLst>
                               <a:ext uri="{28A0092B-C50C-407E-A947-70E740481C1C}">
                                 <a14:useLocalDpi xmlns:a14="http://schemas.microsoft.com/office/drawing/2010/main" val="0"/>
@@ -5317,7 +6050,7 @@
                           </pic:cNvPicPr>
                         </pic:nvPicPr>
                         <pic:blipFill>
-                          <a:blip r:embed="rId9">
+                          <a:blip r:embed="rId10">
                             <a:extLst>
                               <a:ext uri="{28A0092B-C50C-407E-A947-70E740481C1C}">
                                 <a14:useLocalDpi xmlns:a14="http://schemas.microsoft.com/office/drawing/2010/main" val="0"/>
@@ -5386,7 +6119,7 @@
                           </pic:cNvPicPr>
                         </pic:nvPicPr>
                         <pic:blipFill>
-                          <a:blip r:embed="rId9">
+                          <a:blip r:embed="rId10">
                             <a:extLst>
                               <a:ext uri="{28A0092B-C50C-407E-A947-70E740481C1C}">
                                 <a14:useLocalDpi xmlns:a14="http://schemas.microsoft.com/office/drawing/2010/main" val="0"/>
@@ -5449,19 +6182,31 @@
           <w:p>
             <w:pPr>
               <w:rPr>
-                <w:ins w:id="19" w:author="Jacqueline Serafin" w:date="2014-11-12T15:25:00Z"/>
+                <w:ins w:id="27" w:author="Jacqueline Serafin" w:date="2014-11-12T15:25:00Z"/>
               </w:rPr>
             </w:pPr>
             <w:r>
               <w:t>Below, you will find a list of Concur-supported languages.  If your application is available in a country where one of the following languages is spoken, please translate your listing into that language.  Use this form, and insert translations for the short description, long description, and insert links to any localized landing pages.</w:t>
             </w:r>
-            <w:ins w:id="20" w:author="Jacqueline Serafin" w:date="2014-11-12T15:26:00Z">
+            <w:ins w:id="28" w:author="Jacqueline Serafin" w:date="2014-11-12T15:26:00Z">
               <w:r>
                 <w:t xml:space="preserve"> </w:t>
               </w:r>
             </w:ins>
             <w:r>
-              <w:t xml:space="preserve">For example, if your listing is available in Germany, please translate the listing to German. </w:t>
+              <w:t xml:space="preserve">For example, if your listing is available in </w:t>
+            </w:r>
+            <w:r>
+              <w:t>France</w:t>
+            </w:r>
+            <w:r>
+              <w:t xml:space="preserve">, please translate the listing to </w:t>
+            </w:r>
+            <w:r>
+              <w:t>French</w:t>
+            </w:r>
+            <w:r>
+              <w:t xml:space="preserve">. </w:t>
             </w:r>
           </w:p>
           <w:p>
@@ -5496,7 +6241,7 @@
             <w:r>
               <w:t xml:space="preserve">Lionbridge: </w:t>
             </w:r>
-            <w:hyperlink r:id="rId10" w:history="1">
+            <w:hyperlink r:id="rId11" w:history="1">
               <w:r>
                 <w:rPr>
                   <w:rStyle w:val="Hyperlink"/>
@@ -5509,24 +6254,12 @@
             <w:r>
               <w:t xml:space="preserve">MotionPoint: </w:t>
             </w:r>
-            <w:hyperlink r:id="rId11" w:history="1">
+            <w:hyperlink r:id="rId12" w:history="1">
               <w:r>
                 <w:rPr>
                   <w:rStyle w:val="Hyperlink"/>
                 </w:rPr>
-                <w:t>http:/</w:t>
-              </w:r>
-              <w:r>
-                <w:rPr>
-                  <w:rStyle w:val="Hyperlink"/>
-                </w:rPr>
-                <w:t>/</w:t>
-              </w:r>
-              <w:r>
-                <w:rPr>
-                  <w:rStyle w:val="Hyperlink"/>
-                </w:rPr>
-                <w:t>www.motionpoint.com/</w:t>
+                <w:t>http://www.motionpoint.com/</w:t>
               </w:r>
             </w:hyperlink>
             <w:r>
@@ -5537,7 +6270,7 @@
             <w:r>
               <w:t xml:space="preserve">Jonckers: </w:t>
             </w:r>
-            <w:hyperlink r:id="rId12" w:history="1">
+            <w:hyperlink r:id="rId13" w:history="1">
               <w:r>
                 <w:rPr>
                   <w:rStyle w:val="Hyperlink"/>
@@ -5557,6 +6290,7 @@
           <w:p>
             <w:pPr>
               <w:rPr>
+                <w:ins w:id="29" w:author="Jacqueline Serafin" w:date="2015-04-08T17:53:00Z"/>
                 <w:b/>
                 <w:bCs/>
               </w:rPr>
@@ -5567,6 +6301,21 @@
                 <w:bCs/>
               </w:rPr>
               <w:t>Concur-supported languages:</w:t>
+            </w:r>
+          </w:p>
+          <w:p>
+            <w:pPr>
+              <w:rPr>
+                <w:b/>
+                <w:bCs/>
+              </w:rPr>
+            </w:pPr>
+            <w:r>
+              <w:rPr>
+                <w:b/>
+                <w:bCs/>
+              </w:rPr>
+              <w:t>Tier 1:</w:t>
             </w:r>
           </w:p>
           <w:p>
@@ -5585,74 +6334,76 @@
               </w:rPr>
               <w:t>EN-US / English US</w:t>
             </w:r>
-          </w:p>
-          <w:p>
-            <w:pPr>
+            <w:r>
               <w:rPr>
                 <w:color w:val="000000"/>
                 <w:sz w:val="21"/>
                 <w:szCs w:val="21"/>
               </w:rPr>
-            </w:pPr>
-            <w:r>
+              <w:t xml:space="preserve"> (default)</w:t>
+            </w:r>
+          </w:p>
+          <w:p>
+            <w:pPr>
               <w:rPr>
                 <w:color w:val="000000"/>
                 <w:sz w:val="21"/>
                 <w:szCs w:val="21"/>
               </w:rPr>
-              <w:t>EN-AU / English Australian</w:t>
-            </w:r>
-          </w:p>
-          <w:p>
-            <w:pPr>
+            </w:pPr>
+            <w:r>
               <w:rPr>
                 <w:color w:val="000000"/>
                 <w:sz w:val="21"/>
                 <w:szCs w:val="21"/>
               </w:rPr>
-            </w:pPr>
-            <w:r>
+              <w:t>ZH / Chinese Simplified</w:t>
+            </w:r>
+          </w:p>
+          <w:p>
+            <w:pPr>
               <w:rPr>
                 <w:color w:val="000000"/>
                 <w:sz w:val="21"/>
                 <w:szCs w:val="21"/>
               </w:rPr>
-              <w:t>EN-GB / English Great Britain</w:t>
-            </w:r>
-          </w:p>
-          <w:p>
-            <w:pPr>
+            </w:pPr>
+            <w:r>
               <w:rPr>
                 <w:color w:val="000000"/>
                 <w:sz w:val="21"/>
                 <w:szCs w:val="21"/>
               </w:rPr>
-            </w:pPr>
-            <w:r>
+              <w:t>ZH / Chinese Traditional</w:t>
+            </w:r>
+          </w:p>
+          <w:p>
+            <w:pPr>
+              <w:contextualSpacing/>
               <w:rPr>
                 <w:color w:val="000000"/>
                 <w:sz w:val="21"/>
                 <w:szCs w:val="21"/>
               </w:rPr>
-              <w:t>DE / German</w:t>
-            </w:r>
-          </w:p>
-          <w:p>
-            <w:pPr>
+            </w:pPr>
+            <w:r>
               <w:rPr>
                 <w:color w:val="000000"/>
                 <w:sz w:val="21"/>
                 <w:szCs w:val="21"/>
               </w:rPr>
-            </w:pPr>
-            <w:r>
+              <w:t>NL / Dutch</w:t>
+            </w:r>
+          </w:p>
+          <w:p>
+            <w:pPr>
+              <w:contextualSpacing/>
               <w:rPr>
                 <w:color w:val="000000"/>
                 <w:sz w:val="21"/>
                 <w:szCs w:val="21"/>
               </w:rPr>
-              <w:t>FR / French</w:t>
-            </w:r>
+            </w:pPr>
           </w:p>
           <w:p>
             <w:pPr>
@@ -5668,7 +6419,7 @@
                 <w:sz w:val="21"/>
                 <w:szCs w:val="21"/>
               </w:rPr>
-              <w:t>FR-CA / French Canadian</w:t>
+              <w:t>EN-AU / English Australian</w:t>
             </w:r>
           </w:p>
           <w:p>
@@ -5685,7 +6436,7 @@
                 <w:sz w:val="21"/>
                 <w:szCs w:val="21"/>
               </w:rPr>
-              <w:t>ES / Spanish</w:t>
+              <w:t>EN-GB / English UK</w:t>
             </w:r>
           </w:p>
           <w:p>
@@ -5702,12 +6453,11 @@
                 <w:sz w:val="21"/>
                 <w:szCs w:val="21"/>
               </w:rPr>
-              <w:t>ES-LA / Spanish Latin America</w:t>
-            </w:r>
-          </w:p>
-          <w:p>
-            <w:pPr>
-              <w:contextualSpacing/>
+              <w:t>FR-CA / French Canadian</w:t>
+            </w:r>
+          </w:p>
+          <w:p>
+            <w:pPr>
               <w:rPr>
                 <w:color w:val="000000"/>
                 <w:sz w:val="21"/>
@@ -5720,12 +6470,11 @@
                 <w:sz w:val="21"/>
                 <w:szCs w:val="21"/>
               </w:rPr>
-              <w:t>PT-BR / Portuguese Brazil</w:t>
-            </w:r>
-          </w:p>
-          <w:p>
-            <w:pPr>
-              <w:contextualSpacing/>
+              <w:t>FR / French</w:t>
+            </w:r>
+          </w:p>
+          <w:p>
+            <w:pPr>
               <w:rPr>
                 <w:color w:val="000000"/>
                 <w:sz w:val="21"/>
@@ -5738,12 +6487,11 @@
                 <w:sz w:val="21"/>
                 <w:szCs w:val="21"/>
               </w:rPr>
-              <w:t>NL / Dutch</w:t>
-            </w:r>
-          </w:p>
-          <w:p>
-            <w:pPr>
-              <w:contextualSpacing/>
+              <w:t>DE / German</w:t>
+            </w:r>
+          </w:p>
+          <w:p>
+            <w:pPr>
               <w:rPr>
                 <w:color w:val="000000"/>
                 <w:sz w:val="21"/>
@@ -5756,7 +6504,7 @@
                 <w:sz w:val="21"/>
                 <w:szCs w:val="21"/>
               </w:rPr>
-              <w:t>IT / Italian</w:t>
+              <w:t>HU /Hungarian</w:t>
             </w:r>
           </w:p>
           <w:p>
@@ -5774,130 +6522,306 @@
                 <w:sz w:val="21"/>
                 <w:szCs w:val="21"/>
               </w:rPr>
-              <w:t>SV / Swedish</w:t>
-            </w:r>
-          </w:p>
-          <w:p>
-            <w:pPr>
+              <w:t>IT / Italian</w:t>
+            </w:r>
+          </w:p>
+          <w:p>
+            <w:pPr>
+              <w:contextualSpacing/>
               <w:rPr>
                 <w:color w:val="000000"/>
                 <w:sz w:val="21"/>
                 <w:szCs w:val="21"/>
               </w:rPr>
             </w:pPr>
-            <w:r>
+          </w:p>
+          <w:p>
+            <w:pPr>
               <w:rPr>
                 <w:color w:val="000000"/>
                 <w:sz w:val="21"/>
                 <w:szCs w:val="21"/>
               </w:rPr>
-              <w:t>JA / Japan</w:t>
-            </w:r>
-          </w:p>
-          <w:p>
-            <w:pPr>
-              <w:rPr>
+            </w:pPr>
+            <w:r>
+              <w:rPr>
+                <w:color w:val="000000"/>
                 <w:sz w:val="21"/>
                 <w:szCs w:val="21"/>
               </w:rPr>
-            </w:pPr>
-            <w:r>
-              <w:rPr>
+              <w:t>JA / Japan</w:t>
+            </w:r>
+          </w:p>
+          <w:p>
+            <w:pPr>
+              <w:contextualSpacing/>
+              <w:rPr>
+                <w:color w:val="000000"/>
                 <w:sz w:val="21"/>
                 <w:szCs w:val="21"/>
               </w:rPr>
-              <w:t>CS / Czech</w:t>
-            </w:r>
-          </w:p>
-          <w:p>
-            <w:pPr>
-              <w:rPr>
+            </w:pPr>
+            <w:r>
+              <w:rPr>
+                <w:color w:val="000000"/>
                 <w:sz w:val="21"/>
                 <w:szCs w:val="21"/>
               </w:rPr>
-            </w:pPr>
-            <w:r>
-              <w:rPr>
+              <w:t>PT-BR / Portuguese Brazil</w:t>
+            </w:r>
+          </w:p>
+          <w:p>
+            <w:pPr>
+              <w:contextualSpacing/>
+              <w:rPr>
+                <w:color w:val="000000"/>
                 <w:sz w:val="21"/>
                 <w:szCs w:val="21"/>
               </w:rPr>
-              <w:t>DA /  Danish</w:t>
-            </w:r>
-          </w:p>
-          <w:p>
-            <w:pPr>
-              <w:rPr>
+            </w:pPr>
+          </w:p>
+          <w:p>
+            <w:pPr>
+              <w:rPr>
+                <w:color w:val="000000"/>
                 <w:sz w:val="21"/>
                 <w:szCs w:val="21"/>
               </w:rPr>
             </w:pPr>
             <w:r>
               <w:rPr>
+                <w:color w:val="000000"/>
                 <w:sz w:val="21"/>
                 <w:szCs w:val="21"/>
               </w:rPr>
-              <w:t>FI / Finnish</w:t>
-            </w:r>
-          </w:p>
-          <w:p>
-            <w:pPr>
-              <w:rPr>
+              <w:t>ES / Spanish European</w:t>
+            </w:r>
+          </w:p>
+          <w:p>
+            <w:pPr>
+              <w:rPr>
+                <w:color w:val="000000"/>
                 <w:sz w:val="21"/>
                 <w:szCs w:val="21"/>
               </w:rPr>
             </w:pPr>
             <w:r>
               <w:rPr>
+                <w:color w:val="000000"/>
                 <w:sz w:val="21"/>
                 <w:szCs w:val="21"/>
               </w:rPr>
-              <w:t>EL /  Greek</w:t>
-            </w:r>
-          </w:p>
-          <w:p>
-            <w:pPr>
-              <w:rPr>
+              <w:t>ES / Spanish Latin America</w:t>
+            </w:r>
+          </w:p>
+          <w:p>
+            <w:pPr>
+              <w:contextualSpacing/>
+              <w:rPr>
+                <w:color w:val="000000"/>
                 <w:sz w:val="21"/>
                 <w:szCs w:val="21"/>
               </w:rPr>
             </w:pPr>
             <w:r>
               <w:rPr>
+                <w:color w:val="000000"/>
                 <w:sz w:val="21"/>
                 <w:szCs w:val="21"/>
               </w:rPr>
-              <w:t>LV /  Latvian</w:t>
-            </w:r>
-          </w:p>
-          <w:p>
-            <w:pPr>
-              <w:rPr>
+              <w:t>SV / Swedish</w:t>
+            </w:r>
+          </w:p>
+          <w:p>
+            <w:pPr>
+              <w:contextualSpacing/>
+              <w:rPr>
+                <w:color w:val="000000"/>
                 <w:sz w:val="21"/>
                 <w:szCs w:val="21"/>
               </w:rPr>
             </w:pPr>
-            <w:r>
+          </w:p>
+          <w:p>
+            <w:pPr>
+              <w:rPr>
+                <w:b/>
+              </w:rPr>
+            </w:pPr>
+            <w:r>
+              <w:rPr>
+                <w:b/>
+              </w:rPr>
+              <w:t>Tier 2:</w:t>
+            </w:r>
+          </w:p>
+          <w:p>
+            <w:pPr>
               <w:rPr>
                 <w:sz w:val="21"/>
                 <w:szCs w:val="21"/>
               </w:rPr>
-              <w:t>LT / Lithuanian</w:t>
-            </w:r>
-          </w:p>
-          <w:p>
-            <w:pPr>
+            </w:pPr>
+            <w:r>
               <w:rPr>
                 <w:sz w:val="21"/>
                 <w:szCs w:val="21"/>
               </w:rPr>
-            </w:pPr>
-            <w:r>
+              <w:t>CS / Czech</w:t>
+            </w:r>
+          </w:p>
+          <w:p>
+            <w:pPr>
               <w:rPr>
                 <w:sz w:val="21"/>
                 <w:szCs w:val="21"/>
               </w:rPr>
+            </w:pPr>
+            <w:r>
+              <w:rPr>
+                <w:sz w:val="21"/>
+                <w:szCs w:val="21"/>
+              </w:rPr>
+              <w:t>DA /  Danish</w:t>
+            </w:r>
+          </w:p>
+          <w:p>
+            <w:pPr>
+              <w:rPr>
+                <w:sz w:val="21"/>
+                <w:szCs w:val="21"/>
+              </w:rPr>
+            </w:pPr>
+            <w:r>
+              <w:rPr>
+                <w:sz w:val="21"/>
+                <w:szCs w:val="21"/>
+              </w:rPr>
+              <w:t>FI / Finnish</w:t>
+            </w:r>
+          </w:p>
+          <w:p>
+            <w:pPr>
+              <w:rPr>
+                <w:sz w:val="21"/>
+                <w:szCs w:val="21"/>
+              </w:rPr>
+            </w:pPr>
+            <w:r>
+              <w:rPr>
+                <w:sz w:val="21"/>
+                <w:szCs w:val="21"/>
+              </w:rPr>
+              <w:t>EL /  Greek</w:t>
+            </w:r>
+          </w:p>
+          <w:p>
+            <w:pPr>
+              <w:rPr>
+                <w:color w:val="000000"/>
+                <w:sz w:val="21"/>
+                <w:szCs w:val="21"/>
+              </w:rPr>
+            </w:pPr>
+            <w:r>
+              <w:rPr>
+                <w:color w:val="000000"/>
+                <w:sz w:val="21"/>
+                <w:szCs w:val="21"/>
+              </w:rPr>
+              <w:t>KO / Korean</w:t>
+            </w:r>
+          </w:p>
+          <w:p>
+            <w:pPr>
+              <w:rPr>
+                <w:sz w:val="21"/>
+                <w:szCs w:val="21"/>
+              </w:rPr>
+            </w:pPr>
+            <w:r>
+              <w:rPr>
+                <w:sz w:val="21"/>
+                <w:szCs w:val="21"/>
+              </w:rPr>
+              <w:t>LV /  Latvian</w:t>
+            </w:r>
+          </w:p>
+          <w:p>
+            <w:pPr>
+              <w:rPr>
+                <w:sz w:val="21"/>
+                <w:szCs w:val="21"/>
+              </w:rPr>
+            </w:pPr>
+            <w:r>
+              <w:rPr>
+                <w:sz w:val="21"/>
+                <w:szCs w:val="21"/>
+              </w:rPr>
+              <w:t>LT / Lithuanian</w:t>
+            </w:r>
+          </w:p>
+          <w:p>
+            <w:pPr>
+              <w:rPr>
+                <w:sz w:val="21"/>
+                <w:szCs w:val="21"/>
+              </w:rPr>
+            </w:pPr>
+            <w:r>
+              <w:rPr>
+                <w:sz w:val="21"/>
+                <w:szCs w:val="21"/>
+              </w:rPr>
               <w:t>NO /  Norwegian</w:t>
             </w:r>
+          </w:p>
+          <w:p>
+            <w:pPr>
+              <w:rPr>
+                <w:color w:val="000000"/>
+                <w:sz w:val="21"/>
+                <w:szCs w:val="21"/>
+              </w:rPr>
+            </w:pPr>
+            <w:r>
+              <w:rPr>
+                <w:color w:val="000000"/>
+                <w:sz w:val="21"/>
+                <w:szCs w:val="21"/>
+              </w:rPr>
+              <w:t>PL / Polish</w:t>
+            </w:r>
+          </w:p>
+          <w:p>
+            <w:pPr>
+              <w:contextualSpacing/>
+              <w:rPr>
+                <w:ins w:id="30" w:author="Jacqueline Serafin" w:date="2015-04-08T17:51:00Z"/>
+                <w:color w:val="000000"/>
+                <w:sz w:val="21"/>
+                <w:szCs w:val="21"/>
+              </w:rPr>
+            </w:pPr>
+            <w:r>
+              <w:rPr>
+                <w:color w:val="000000"/>
+                <w:sz w:val="21"/>
+                <w:szCs w:val="21"/>
+              </w:rPr>
+              <w:t>RU / Russian</w:t>
+            </w:r>
+          </w:p>
+          <w:p>
+            <w:pPr>
+              <w:contextualSpacing/>
+              <w:rPr>
+                <w:color w:val="000000"/>
+                <w:sz w:val="21"/>
+                <w:szCs w:val="21"/>
+              </w:rPr>
+            </w:pPr>
           </w:p>
           <w:p>
             <w:pPr>
@@ -5939,7 +6863,7 @@
           <w:p>
             <w:pPr>
               <w:rPr>
-                <w:ins w:id="21" w:author="Jacqueline Serafin" w:date="2014-11-12T15:49:00Z"/>
+                <w:ins w:id="31" w:author="Jacqueline Serafin" w:date="2014-11-12T15:49:00Z"/>
                 <w:b/>
               </w:rPr>
             </w:pPr>
@@ -5953,13 +6877,7 @@
               <w:rPr>
                 <w:b/>
               </w:rPr>
-              <w:t>a</w:t>
-            </w:r>
-            <w:r>
-              <w:rPr>
-                <w:b/>
-              </w:rPr>
-              <w:t xml:space="preserve">ttach </w:t>
+              <w:t xml:space="preserve">submit the </w:t>
             </w:r>
             <w:r>
               <w:rPr>
@@ -5971,7 +6889,19 @@
               <w:rPr>
                 <w:b/>
               </w:rPr>
-              <w:t>mages for approval:</w:t>
+              <w:t xml:space="preserve">mages </w:t>
+            </w:r>
+            <w:r>
+              <w:rPr>
+                <w:b/>
+              </w:rPr>
+              <w:t xml:space="preserve">below </w:t>
+            </w:r>
+            <w:r>
+              <w:rPr>
+                <w:b/>
+              </w:rPr>
+              <w:t>for approval:</w:t>
             </w:r>
           </w:p>
           <w:p>
@@ -6113,6 +7043,11 @@
             </w:r>
           </w:p>
           <w:p>
+            <w:pPr>
+              <w:rPr>
+                <w:ins w:id="32" w:author="Jacqueline Serafin" w:date="2015-06-15T23:10:00Z"/>
+              </w:rPr>
+            </w:pPr>
             <w:r>
               <w:rPr>
                 <w:u w:val="single"/>
@@ -6122,69 +7057,144 @@
             <w:r>
               <w:t>: (Print quality logo to be used in future marketing activities.) high resolution, eps or ai format</w:t>
             </w:r>
-          </w:p>
+            <w:bookmarkStart w:id="33" w:name="_GoBack"/>
+            <w:bookmarkEnd w:id="33"/>
+          </w:p>
+          <w:p>
+            <w:pPr>
+              <w:rPr>
+                <w:ins w:id="34" w:author="Jacqueline Serafin" w:date="2015-04-08T17:55:00Z"/>
+              </w:rPr>
+            </w:pPr>
+          </w:p>
+          <w:p>
+            <w:pPr>
+              <w:rPr>
+                <w:b/>
+              </w:rPr>
+            </w:pPr>
+            <w:r>
+              <w:rPr>
+                <w:b/>
+              </w:rPr>
+              <w:t xml:space="preserve">Mobile App Center </w:t>
+            </w:r>
+            <w:r>
+              <w:rPr>
+                <w:b/>
+              </w:rPr>
+              <w:t>i</w:t>
+            </w:r>
+            <w:r>
+              <w:rPr>
+                <w:b/>
+              </w:rPr>
+              <w:t>mages required (Apps for Me only</w:t>
+            </w:r>
+            <w:ins w:id="35" w:author="Jacqueline Serafin" w:date="2015-04-08T18:17:00Z">
+              <w:r>
+                <w:rPr>
+                  <w:b/>
+                </w:rPr>
+                <w:t xml:space="preserve"> </w:t>
+              </w:r>
+            </w:ins>
+            <w:r>
+              <w:rPr>
+                <w:b/>
+              </w:rPr>
+              <w:t>at this time</w:t>
+            </w:r>
+            <w:r>
+              <w:rPr>
+                <w:b/>
+              </w:rPr>
+              <w:t>):</w:t>
+            </w:r>
+          </w:p>
+          <w:p>
+            <w:r>
+              <w:t>Smal</w:t>
+            </w:r>
+            <w:r>
+              <w:t xml:space="preserve">l Image (Icon): 300x300px, </w:t>
+            </w:r>
+            <w:r>
+              <w:t>jpg or png format</w:t>
+            </w:r>
+          </w:p>
+          <w:p>
+            <w:r>
+              <w:t>Large Image: 600x600px</w:t>
+            </w:r>
+            <w:r>
+              <w:t>, jpg or png format</w:t>
+            </w:r>
+          </w:p>
+          <w:p>
+            <w:r>
+              <w:t>Screenshots (M</w:t>
+            </w:r>
+            <w:r>
+              <w:t>ax 6)</w:t>
+            </w:r>
+            <w:r>
+              <w:t xml:space="preserve">: </w:t>
+            </w:r>
+            <w:r>
+              <w:t>920x1742px, jpg or png format</w:t>
+            </w:r>
+          </w:p>
+          <w:p>
+            <w:r>
+              <w:t>Featured App Image: 1080x576px, jpg or png format</w:t>
+            </w:r>
+          </w:p>
+          <w:p>
+            <w:pPr>
+              <w:rPr>
+                <w:ins w:id="36" w:author="Jacqueline Serafin" w:date="2015-06-15T23:11:00Z"/>
+              </w:rPr>
+            </w:pPr>
+            <w:r>
+              <w:t xml:space="preserve">Note: Please avoid images with very fine </w:t>
+            </w:r>
+            <w:r>
+              <w:t xml:space="preserve">or </w:t>
+            </w:r>
+            <w:r>
+              <w:t xml:space="preserve">small text in them as these high resolutions images will be down scaled for use on lower resolution devices. </w:t>
+            </w:r>
+          </w:p>
+          <w:p>
+            <w:pPr>
+              <w:rPr>
+                <w:ins w:id="37" w:author="Jacqueline Serafin" w:date="2015-06-15T23:11:00Z"/>
+              </w:rPr>
+            </w:pPr>
+          </w:p>
+          <w:p>
+            <w:pPr>
+              <w:rPr>
+                <w:ins w:id="38" w:author="Jacqueline Serafin" w:date="2015-06-15T23:11:00Z"/>
+              </w:rPr>
+            </w:pPr>
+          </w:p>
+          <w:p>
+            <w:pPr>
+              <w:rPr>
+                <w:ins w:id="39" w:author="Jacqueline Serafin" w:date="2015-06-15T23:11:00Z"/>
+              </w:rPr>
+            </w:pPr>
+          </w:p>
+          <w:p/>
         </w:tc>
       </w:tr>
     </w:tbl>
     <w:p>
       <w:pPr>
         <w:rPr>
-          <w:ins w:id="22" w:author="Jacqueline Serafin" w:date="2014-11-13T12:13:00Z"/>
-          <w:rFonts w:eastAsia="Times New Roman" w:cs="Times New Roman"/>
-          <w:b/>
-          <w:sz w:val="24"/>
-          <w:szCs w:val="24"/>
-        </w:rPr>
-      </w:pPr>
-    </w:p>
-    <w:p>
-      <w:pPr>
-        <w:rPr>
-          <w:ins w:id="23" w:author="Jacqueline Serafin" w:date="2014-11-13T12:13:00Z"/>
-          <w:rFonts w:eastAsia="Times New Roman" w:cs="Times New Roman"/>
-          <w:b/>
-          <w:sz w:val="24"/>
-          <w:szCs w:val="24"/>
-        </w:rPr>
-      </w:pPr>
-    </w:p>
-    <w:p>
-      <w:pPr>
-        <w:rPr>
-          <w:ins w:id="24" w:author="Jacqueline Serafin" w:date="2014-11-13T12:13:00Z"/>
-          <w:rFonts w:eastAsia="Times New Roman" w:cs="Times New Roman"/>
-          <w:b/>
-          <w:sz w:val="24"/>
-          <w:szCs w:val="24"/>
-        </w:rPr>
-      </w:pPr>
-    </w:p>
-    <w:p>
-      <w:pPr>
-        <w:rPr>
-          <w:ins w:id="25" w:author="Jacqueline Serafin" w:date="2014-11-13T12:13:00Z"/>
-          <w:rFonts w:eastAsia="Times New Roman" w:cs="Times New Roman"/>
-          <w:b/>
-          <w:sz w:val="24"/>
-          <w:szCs w:val="24"/>
-        </w:rPr>
-      </w:pPr>
-    </w:p>
-    <w:p>
-      <w:pPr>
-        <w:rPr>
-          <w:ins w:id="26" w:author="Jacqueline Serafin" w:date="2014-11-13T12:13:00Z"/>
-          <w:rFonts w:eastAsia="Times New Roman" w:cs="Times New Roman"/>
-          <w:b/>
-          <w:sz w:val="24"/>
-          <w:szCs w:val="24"/>
-        </w:rPr>
-      </w:pPr>
-    </w:p>
-    <w:p>
-      <w:pPr>
-        <w:rPr>
-          <w:ins w:id="27" w:author="Jacqueline Serafin" w:date="2014-11-13T12:04:00Z"/>
+          <w:ins w:id="40" w:author="Jacqueline Serafin" w:date="2014-11-13T12:13:00Z"/>
           <w:rFonts w:eastAsia="Times New Roman" w:cs="Times New Roman"/>
           <w:b/>
           <w:sz w:val="24"/>
@@ -6724,7 +7734,7 @@
                     <pic:cNvPicPr/>
                   </pic:nvPicPr>
                   <pic:blipFill rotWithShape="1">
-                    <a:blip r:embed="rId13"/>
+                    <a:blip r:embed="rId14"/>
                     <a:srcRect l="4015" t="46467" r="31861" b="13908"/>
                     <a:stretch/>
                   </pic:blipFill>
@@ -6778,7 +7788,7 @@
                     <pic:cNvPicPr/>
                   </pic:nvPicPr>
                   <pic:blipFill rotWithShape="1">
-                    <a:blip r:embed="rId14"/>
+                    <a:blip r:embed="rId15"/>
                     <a:srcRect l="2409" t="8779" r="12607" b="4925"/>
                     <a:stretch/>
                   </pic:blipFill>
@@ -6879,10 +7889,6 @@
           </mc:Choice>
           <mc:Fallback>
             <w:pict>
-              <v:shapetype id="_x0000_t202" coordsize="21600,21600" o:spt="202" path="m0,0l0,21600,21600,21600,21600,0xe">
-                <v:stroke joinstyle="miter"/>
-                <v:path gradientshapeok="t" o:connecttype="rect"/>
-              </v:shapetype>
               <v:shape id="_x0000_s1029" type="#_x0000_t202" style="position:absolute;margin-left:411pt;margin-top:79pt;width:108.3pt;height:22.5pt;z-index:251679744;visibility:visible;mso-wrap-style:square;mso-width-percent:0;mso-height-percent:0;mso-wrap-distance-left:9pt;mso-wrap-distance-top:0;mso-wrap-distance-right:9pt;mso-wrap-distance-bottom:0;mso-position-horizontal:absolute;mso-position-horizontal-relative:text;mso-position-vertical:absolute;mso-position-vertical-relative:text;mso-width-percent:0;mso-height-percent:0;mso-width-relative:margin;mso-height-relative:margin;v-text-anchor:top" o:gfxdata="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">
                 <v:textbox>
                   <w:txbxContent>
@@ -8008,7 +9014,7 @@
     </w:p>
     <w:p/>
     <w:sectPr>
-      <w:footerReference w:type="default" r:id="rId15"/>
+      <w:footerReference w:type="default" r:id="rId16"/>
       <w:pgSz w:w="12240" w:h="15840"/>
       <w:pgMar w:top="1440" w:right="1440" w:bottom="1260" w:left="1440" w:header="720" w:footer="360" w:gutter="0"/>
       <w:cols w:space="720"/>
@@ -8121,6 +9127,127 @@
     </w:p>
   </w:footnote>
 </w:footnotes>
+</file>
+
+<file path=word/numbering.xml><?xml version="1.0" encoding="utf-8"?>
+<w:numbering xmlns:wpc="http://schemas.microsoft.com/office/word/2010/wordprocessingCanvas" xmlns:mo="http://schemas.microsoft.com/office/mac/office/2008/main" xmlns:mc="http://schemas.openxmlformats.org/markup-compatibility/2006" xmlns:mv="urn:schemas-microsoft-com:mac:vml" xmlns:o="urn:schemas-microsoft-com:office:office" xmlns:r="http://schemas.openxmlformats.org/officeDocument/2006/relationships" xmlns:m="http://schemas.openxmlformats.org/officeDocument/2006/math" xmlns:v="urn:schemas-microsoft-com:vml" xmlns:wp14="http://schemas.microsoft.com/office/word/2010/wordprocessingDrawing" xmlns:wp="http://schemas.openxmlformats.org/drawingml/2006/wordprocessingDrawing" xmlns:w10="urn:schemas-microsoft-com:office:word" xmlns:w="http://schemas.openxmlformats.org/wordprocessingml/2006/main" xmlns:w14="http://schemas.microsoft.com/office/word/2010/wordml" xmlns:wpg="http://schemas.microsoft.com/office/word/2010/wordprocessingGroup" xmlns:wpi="http://schemas.microsoft.com/office/word/2010/wordprocessingInk" xmlns:wne="http://schemas.microsoft.com/office/word/2006/wordml" xmlns:wps="http://schemas.microsoft.com/office/word/2010/wordprocessingShape" mc:Ignorable="w14 wp14">
+  <w:abstractNum w:abstractNumId="0">
+    <w:nsid w:val="6F851E32"/>
+    <w:multiLevelType w:val="hybridMultilevel"/>
+    <w:tmpl w:val="3B58F354"/>
+    <w:lvl w:ilvl="0" w:tplc="04090001">
+      <w:start w:val="1"/>
+      <w:numFmt w:val="bullet"/>
+      <w:lvlText w:val=""/>
+      <w:lvlJc w:val="left"/>
+      <w:pPr>
+        <w:ind w:left="720" w:hanging="360"/>
+      </w:pPr>
+      <w:rPr>
+        <w:rFonts w:ascii="Symbol" w:hAnsi="Symbol" w:hint="default"/>
+      </w:rPr>
+    </w:lvl>
+    <w:lvl w:ilvl="1" w:tplc="04090003">
+      <w:start w:val="1"/>
+      <w:numFmt w:val="bullet"/>
+      <w:lvlText w:val="o"/>
+      <w:lvlJc w:val="left"/>
+      <w:pPr>
+        <w:ind w:left="1440" w:hanging="360"/>
+      </w:pPr>
+      <w:rPr>
+        <w:rFonts w:ascii="Courier New" w:hAnsi="Courier New" w:cs="Courier New" w:hint="default"/>
+      </w:rPr>
+    </w:lvl>
+    <w:lvl w:ilvl="2" w:tplc="04090005">
+      <w:start w:val="1"/>
+      <w:numFmt w:val="bullet"/>
+      <w:lvlText w:val=""/>
+      <w:lvlJc w:val="left"/>
+      <w:pPr>
+        <w:ind w:left="2160" w:hanging="360"/>
+      </w:pPr>
+      <w:rPr>
+        <w:rFonts w:ascii="Wingdings" w:hAnsi="Wingdings" w:hint="default"/>
+      </w:rPr>
+    </w:lvl>
+    <w:lvl w:ilvl="3" w:tplc="04090001">
+      <w:start w:val="1"/>
+      <w:numFmt w:val="bullet"/>
+      <w:lvlText w:val=""/>
+      <w:lvlJc w:val="left"/>
+      <w:pPr>
+        <w:ind w:left="2880" w:hanging="360"/>
+      </w:pPr>
+      <w:rPr>
+        <w:rFonts w:ascii="Symbol" w:hAnsi="Symbol" w:hint="default"/>
+      </w:rPr>
+    </w:lvl>
+    <w:lvl w:ilvl="4" w:tplc="04090003">
+      <w:start w:val="1"/>
+      <w:numFmt w:val="bullet"/>
+      <w:lvlText w:val="o"/>
+      <w:lvlJc w:val="left"/>
+      <w:pPr>
+        <w:ind w:left="3600" w:hanging="360"/>
+      </w:pPr>
+      <w:rPr>
+        <w:rFonts w:ascii="Courier New" w:hAnsi="Courier New" w:cs="Courier New" w:hint="default"/>
+      </w:rPr>
+    </w:lvl>
+    <w:lvl w:ilvl="5" w:tplc="04090005">
+      <w:start w:val="1"/>
+      <w:numFmt w:val="bullet"/>
+      <w:lvlText w:val=""/>
+      <w:lvlJc w:val="left"/>
+      <w:pPr>
+        <w:ind w:left="4320" w:hanging="360"/>
+      </w:pPr>
+      <w:rPr>
+        <w:rFonts w:ascii="Wingdings" w:hAnsi="Wingdings" w:hint="default"/>
+      </w:rPr>
+    </w:lvl>
+    <w:lvl w:ilvl="6" w:tplc="04090001">
+      <w:start w:val="1"/>
+      <w:numFmt w:val="bullet"/>
+      <w:lvlText w:val=""/>
+      <w:lvlJc w:val="left"/>
+      <w:pPr>
+        <w:ind w:left="5040" w:hanging="360"/>
+      </w:pPr>
+      <w:rPr>
+        <w:rFonts w:ascii="Symbol" w:hAnsi="Symbol" w:hint="default"/>
+      </w:rPr>
+    </w:lvl>
+    <w:lvl w:ilvl="7" w:tplc="04090003">
+      <w:start w:val="1"/>
+      <w:numFmt w:val="bullet"/>
+      <w:lvlText w:val="o"/>
+      <w:lvlJc w:val="left"/>
+      <w:pPr>
+        <w:ind w:left="5760" w:hanging="360"/>
+      </w:pPr>
+      <w:rPr>
+        <w:rFonts w:ascii="Courier New" w:hAnsi="Courier New" w:cs="Courier New" w:hint="default"/>
+      </w:rPr>
+    </w:lvl>
+    <w:lvl w:ilvl="8" w:tplc="04090005">
+      <w:start w:val="1"/>
+      <w:numFmt w:val="bullet"/>
+      <w:lvlText w:val=""/>
+      <w:lvlJc w:val="left"/>
+      <w:pPr>
+        <w:ind w:left="6480" w:hanging="360"/>
+      </w:pPr>
+      <w:rPr>
+        <w:rFonts w:ascii="Wingdings" w:hAnsi="Wingdings" w:hint="default"/>
+      </w:rPr>
+    </w:lvl>
+  </w:abstractNum>
+  <w:num w:numId="1">
+    <w:abstractNumId w:val="0"/>
+  </w:num>
+</w:numbering>
 </file>
 
 <file path=word/styles.xml><?xml version="1.0" encoding="utf-8"?>
@@ -8461,6 +9588,17 @@
       <w:color w:val="800080" w:themeColor="followedHyperlink"/>
       <w:u w:val="single"/>
     </w:rPr>
+  </w:style>
+  <w:style w:type="paragraph" w:styleId="ListParagraph">
+    <w:name w:val="List Paragraph"/>
+    <w:basedOn w:val="Normal"/>
+    <w:uiPriority w:val="34"/>
+    <w:qFormat/>
+    <w:rsid w:val="00741A40"/>
+    <w:pPr>
+      <w:ind w:left="720"/>
+      <w:contextualSpacing/>
+    </w:pPr>
   </w:style>
 </w:styles>
 </file>
@@ -8804,6 +9942,17 @@
       <w:u w:val="single"/>
     </w:rPr>
   </w:style>
+  <w:style w:type="paragraph" w:styleId="ListParagraph">
+    <w:name w:val="List Paragraph"/>
+    <w:basedOn w:val="Normal"/>
+    <w:uiPriority w:val="34"/>
+    <w:qFormat/>
+    <w:rsid w:val="00741A40"/>
+    <w:pPr>
+      <w:ind w:left="720"/>
+      <w:contextualSpacing/>
+    </w:pPr>
+  </w:style>
 </w:styles>
 </file>
 

</xml_diff>